<commit_message>
Updated with small notes
</commit_message>
<xml_diff>
--- a/Notes/Advanced Algorithms Simple (for real).docx
+++ b/Notes/Advanced Algorithms Simple (for real).docx
@@ -35474,10 +35474,7 @@
         <w:spacing w:line="276" w:lineRule="auto"/>
       </w:pPr>
       <w:r>
-        <w:t>Distinct weights guarantee a unique MS</w:t>
-      </w:r>
-      <w:r>
-        <w:t>T</w:t>
+        <w:t>Distinct weights guarantee a unique MST</w:t>
       </w:r>
     </w:p>
     <w:p>
@@ -35667,16 +35664,7 @@
         </m:r>
       </m:oMath>
       <w:r>
-        <w:t xml:space="preserve"> edges, </w:t>
-      </w:r>
-      <w:r>
-        <w:t>any second-best minimum spanning tree must have at least one edge that is not in the (best) minimum spanning tree. If a second-best minimum spanning tree has exactly one edge,</w:t>
-      </w:r>
-      <w:r>
-        <w:t xml:space="preserve"> </w:t>
-      </w:r>
-      <w:r>
-        <w:t xml:space="preserve">say </w:t>
+        <w:t xml:space="preserve"> edges, any second-best minimum spanning tree must have at least one edge that is not in the (best) minimum spanning tree. If a second-best minimum spanning tree has exactly one edge, say </w:t>
       </w:r>
       <m:oMath>
         <m:r>
@@ -35862,10 +35850,7 @@
         </m:r>
       </m:oMath>
       <w:r>
-        <w:t xml:space="preserve">, and suppose that there exists </w:t>
-      </w:r>
-      <w:r>
-        <w:t xml:space="preserve">a second-best minimum spanning tree </w:t>
+        <w:t xml:space="preserve">, and suppose that there exists a second-best minimum spanning tree </w:t>
       </w:r>
       <m:oMath>
         <m:r>
@@ -36013,10 +35998,7 @@
         </m:r>
       </m:oMath>
       <w:r>
-        <w:t xml:space="preserve"> </w:t>
-      </w:r>
-      <w:r>
-        <w:t xml:space="preserve"> (since otherwise </w:t>
+        <w:t xml:space="preserve">  (since otherwise </w:t>
       </w:r>
       <m:oMath>
         <m:r>
@@ -36129,10 +36111,7 @@
         </m:r>
       </m:oMath>
       <w:r>
-        <w:t>.</w:t>
-      </w:r>
-      <w:r>
-        <w:t xml:space="preserve"> (Recall the assumption that edge weights are distinct, so that we do not have to concern ourselves with </w:t>
+        <w:t xml:space="preserve">. (Recall the assumption that edge weights are distinct, so that we do not have to concern ourselves with </w:t>
       </w:r>
       <m:oMath>
         <m:r>
@@ -36289,10 +36268,7 @@
         </m:r>
       </m:oMath>
       <w:r>
-        <w:t xml:space="preserve">. </w:t>
-      </w:r>
-      <w:r>
-        <w:t xml:space="preserve">(since otherwise, </w:t>
+        <w:t xml:space="preserve">. (since otherwise, </w:t>
       </w:r>
       <m:oMath>
         <m:r>
@@ -36303,10 +36279,7 @@
         </m:r>
       </m:oMath>
       <w:r>
-        <w:t xml:space="preserve"> would contain a cycle). Therefore, the set of edges</w:t>
-      </w:r>
-      <w:r>
-        <w:t xml:space="preserve"> </w:t>
+        <w:t xml:space="preserve"> would contain a cycle). Therefore, the set of edges </w:t>
       </w:r>
       <m:oMath>
         <m:sSup>
@@ -36580,13 +36553,7 @@
           <w:rPr>
             <w:rFonts w:ascii="Cambria Math" w:hAnsi="Cambria Math"/>
           </w:rPr>
-          <m:t xml:space="preserve"> </m:t>
-        </m:r>
-        <m:r>
-          <w:rPr>
-            <w:rFonts w:ascii="Cambria Math" w:hAnsi="Cambria Math"/>
-          </w:rPr>
-          <m:t>w(T)</m:t>
+          <m:t xml:space="preserve"> w(T)</m:t>
         </m:r>
       </m:oMath>
       <w:r>
@@ -36886,10 +36853,7 @@
         </m:r>
       </m:oMath>
       <w:r>
-        <w:t xml:space="preserve"> </w:t>
-      </w:r>
-      <w:r>
-        <w:t xml:space="preserve">is a spanning tree, and its weight is less than </w:t>
+        <w:t xml:space="preserve"> is a spanning tree, and its weight is less than </w:t>
       </w:r>
       <m:oMath>
         <m:r>
@@ -36932,10 +36896,7 @@
         </m:r>
       </m:oMath>
       <w:r>
-        <w:t>.</w:t>
-      </w:r>
-      <w:r>
-        <w:t xml:space="preserve"> Moreover, it differs from </w:t>
+        <w:t xml:space="preserve">. Moreover, it differs from </w:t>
       </w:r>
       <m:oMath>
         <m:r>
@@ -37901,6 +37862,120 @@
           <m:t>O(m*n)</m:t>
         </m:r>
       </m:oMath>
+      <w:r>
+        <w:t xml:space="preserve"> </w:t>
+      </w:r>
+      <w:r>
+        <w:sym w:font="Wingdings" w:char="F0E0"/>
+      </w:r>
+      <w:r>
+        <w:t xml:space="preserve"> </w:t>
+      </w:r>
+      <m:oMath>
+        <m:r>
+          <w:rPr>
+            <w:rFonts w:ascii="Cambria Math" w:hAnsi="Cambria Math"/>
+          </w:rPr>
+          <m:t>O</m:t>
+        </m:r>
+        <m:d>
+          <m:dPr>
+            <m:ctrlPr>
+              <w:rPr>
+                <w:rFonts w:ascii="Cambria Math" w:hAnsi="Cambria Math"/>
+                <w:i/>
+              </w:rPr>
+            </m:ctrlPr>
+          </m:dPr>
+          <m:e>
+            <m:r>
+              <w:rPr>
+                <w:rFonts w:ascii="Cambria Math" w:hAnsi="Cambria Math"/>
+              </w:rPr>
+              <m:t>m</m:t>
+            </m:r>
+            <m:func>
+              <m:funcPr>
+                <m:ctrlPr>
+                  <w:rPr>
+                    <w:rFonts w:ascii="Cambria Math" w:hAnsi="Cambria Math"/>
+                  </w:rPr>
+                </m:ctrlPr>
+              </m:funcPr>
+              <m:fName>
+                <m:r>
+                  <m:rPr>
+                    <m:sty m:val="p"/>
+                  </m:rPr>
+                  <w:rPr>
+                    <w:rFonts w:ascii="Cambria Math" w:hAnsi="Cambria Math"/>
+                  </w:rPr>
+                  <m:t>log</m:t>
+                </m:r>
+                <m:ctrlPr>
+                  <w:rPr>
+                    <w:rFonts w:ascii="Cambria Math" w:hAnsi="Cambria Math"/>
+                    <w:i/>
+                  </w:rPr>
+                </m:ctrlPr>
+              </m:fName>
+              <m:e>
+                <m:d>
+                  <m:dPr>
+                    <m:ctrlPr>
+                      <w:rPr>
+                        <w:rFonts w:ascii="Cambria Math" w:hAnsi="Cambria Math"/>
+                        <w:i/>
+                      </w:rPr>
+                    </m:ctrlPr>
+                  </m:dPr>
+                  <m:e>
+                    <m:r>
+                      <w:rPr>
+                        <w:rFonts w:ascii="Cambria Math" w:hAnsi="Cambria Math"/>
+                      </w:rPr>
+                      <m:t>n</m:t>
+                    </m:r>
+                  </m:e>
+                </m:d>
+              </m:e>
+            </m:func>
+          </m:e>
+        </m:d>
+        <m:r>
+          <w:rPr>
+            <w:rFonts w:ascii="Cambria Math" w:hAnsi="Cambria Math"/>
+          </w:rPr>
+          <m:t>+O</m:t>
+        </m:r>
+        <m:d>
+          <m:dPr>
+            <m:ctrlPr>
+              <w:rPr>
+                <w:rFonts w:ascii="Cambria Math" w:hAnsi="Cambria Math"/>
+                <w:i/>
+              </w:rPr>
+            </m:ctrlPr>
+          </m:dPr>
+          <m:e>
+            <m:r>
+              <w:rPr>
+                <w:rFonts w:ascii="Cambria Math" w:hAnsi="Cambria Math"/>
+              </w:rPr>
+              <m:t>m*n</m:t>
+            </m:r>
+          </m:e>
+        </m:d>
+        <m:r>
+          <w:rPr>
+            <w:rFonts w:ascii="Cambria Math" w:hAnsi="Cambria Math"/>
+          </w:rPr>
+          <m:t>=O(m*n)</m:t>
+        </m:r>
+      </m:oMath>
+      <w:r>
+        <w:t xml:space="preserve"> [because implemented with adjacency list]</w:t>
+      </w:r>
     </w:p>
     <w:p>
       <w:pPr>
@@ -40158,6 +40233,7 @@
       <w:r>
         <w:rPr>
           <w:iCs/>
+          <w:noProof/>
         </w:rPr>
         <w:drawing>
           <wp:anchor distT="0" distB="0" distL="114300" distR="114300" simplePos="0" relativeHeight="251988992" behindDoc="0" locked="0" layoutInCell="1" allowOverlap="1" wp14:anchorId="620A6A57" wp14:editId="6944AF9C">
@@ -41381,19 +41457,7 @@
           <w:rPr>
             <w:rFonts w:ascii="Cambria Math" w:hAnsi="Cambria Math"/>
           </w:rPr>
-          <m:t>F</m:t>
-        </m:r>
-        <m:r>
-          <w:rPr>
-            <w:rFonts w:ascii="Cambria Math" w:hAnsi="Cambria Math"/>
-          </w:rPr>
-          <m:t>i</m:t>
-        </m:r>
-        <m:r>
-          <w:rPr>
-            <w:rFonts w:ascii="Cambria Math" w:hAnsi="Cambria Math"/>
-          </w:rPr>
-          <m:t>nd(x)</m:t>
+          <m:t>Find(x)</m:t>
         </m:r>
       </m:oMath>
       <w:r>
@@ -41673,13 +41737,7 @@
           <w:rPr>
             <w:rFonts w:ascii="Cambria Math" w:hAnsi="Cambria Math"/>
           </w:rPr>
-          <m:t>=</m:t>
-        </m:r>
-        <m:r>
-          <w:rPr>
-            <w:rFonts w:ascii="Cambria Math" w:hAnsi="Cambria Math"/>
-          </w:rPr>
-          <m:t>size</m:t>
+          <m:t>=size</m:t>
         </m:r>
         <m:d>
           <m:dPr>
@@ -41703,31 +41761,7 @@
           <w:rPr>
             <w:rFonts w:ascii="Cambria Math" w:hAnsi="Cambria Math"/>
           </w:rPr>
-          <m:t>+</m:t>
-        </m:r>
-        <m:r>
-          <w:rPr>
-            <w:rFonts w:ascii="Cambria Math" w:hAnsi="Cambria Math"/>
-          </w:rPr>
-          <m:t>size</m:t>
-        </m:r>
-        <m:r>
-          <w:rPr>
-            <w:rFonts w:ascii="Cambria Math" w:hAnsi="Cambria Math"/>
-          </w:rPr>
-          <m:t>(</m:t>
-        </m:r>
-        <m:r>
-          <w:rPr>
-            <w:rFonts w:ascii="Cambria Math" w:hAnsi="Cambria Math"/>
-          </w:rPr>
-          <m:t>j</m:t>
-        </m:r>
-        <m:r>
-          <w:rPr>
-            <w:rFonts w:ascii="Cambria Math" w:hAnsi="Cambria Math"/>
-          </w:rPr>
-          <m:t>)</m:t>
+          <m:t>+size(j)</m:t>
         </m:r>
       </m:oMath>
       <w:r>
@@ -41876,15 +41910,7 @@
             <w:sz w:val="18"/>
             <w:szCs w:val="18"/>
           </w:rPr>
-          <m:t xml:space="preserve">// update the size of all objects present inside the tree rooted in </m:t>
-        </m:r>
-        <m:r>
-          <w:rPr>
-            <w:rFonts w:ascii="Cambria Math" w:hAnsi="Cambria Math"/>
-            <w:sz w:val="18"/>
-            <w:szCs w:val="18"/>
-          </w:rPr>
-          <m:t>i</m:t>
+          <m:t>// update the size of all objects present inside the tree rooted in i</m:t>
         </m:r>
       </m:oMath>
     </w:p>
@@ -46853,9 +46879,11 @@
     <w:rsid w:val="001F026C"/>
     <w:rsid w:val="0025582A"/>
     <w:rsid w:val="002863D5"/>
+    <w:rsid w:val="002A608B"/>
     <w:rsid w:val="002C6396"/>
     <w:rsid w:val="002E09AD"/>
     <w:rsid w:val="00373CCB"/>
+    <w:rsid w:val="003848DB"/>
     <w:rsid w:val="003A7D64"/>
     <w:rsid w:val="004001CE"/>
     <w:rsid w:val="004063E7"/>
@@ -47351,7 +47379,7 @@
     <w:basedOn w:val="Carpredefinitoparagrafo"/>
     <w:uiPriority w:val="99"/>
     <w:semiHidden/>
-    <w:rsid w:val="00031017"/>
+    <w:rsid w:val="002A608B"/>
     <w:rPr>
       <w:color w:val="666666"/>
     </w:rPr>

</xml_diff>

<commit_message>
Small fixes over week lectures
</commit_message>
<xml_diff>
--- a/Notes/Advanced Algorithms Simple (for real).docx
+++ b/Notes/Advanced Algorithms Simple (for real).docx
@@ -510,7 +510,7 @@
           <w:r>
             <w:fldChar w:fldCharType="separate"/>
           </w:r>
-          <w:hyperlink w:anchor="_Toc161258654" w:history="1">
+          <w:hyperlink w:anchor="_Toc161505285" w:history="1">
             <w:r>
               <w:rPr>
                 <w:rStyle w:val="Collegamentoipertestuale"/>
@@ -555,7 +555,7 @@
                 <w:noProof/>
                 <w:webHidden/>
               </w:rPr>
-              <w:instrText xml:space="preserve"> PAGEREF _Toc161258654 \h </w:instrText>
+              <w:instrText xml:space="preserve"> PAGEREF _Toc161505285 \h </w:instrText>
             </w:r>
             <w:r>
               <w:rPr>
@@ -603,7 +603,7 @@
               <w14:ligatures w14:val="standardContextual"/>
             </w:rPr>
           </w:pPr>
-          <w:hyperlink w:anchor="_Toc161258655" w:history="1">
+          <w:hyperlink w:anchor="_Toc161505286" w:history="1">
             <w:r>
               <w:rPr>
                 <w:rStyle w:val="Collegamentoipertestuale"/>
@@ -648,7 +648,7 @@
                 <w:noProof/>
                 <w:webHidden/>
               </w:rPr>
-              <w:instrText xml:space="preserve"> PAGEREF _Toc161258655 \h </w:instrText>
+              <w:instrText xml:space="preserve"> PAGEREF _Toc161505286 \h </w:instrText>
             </w:r>
             <w:r>
               <w:rPr>
@@ -696,7 +696,7 @@
               <w14:ligatures w14:val="standardContextual"/>
             </w:rPr>
           </w:pPr>
-          <w:hyperlink w:anchor="_Toc161258656" w:history="1">
+          <w:hyperlink w:anchor="_Toc161505287" w:history="1">
             <w:r>
               <w:rPr>
                 <w:rStyle w:val="Collegamentoipertestuale"/>
@@ -741,7 +741,7 @@
                 <w:noProof/>
                 <w:webHidden/>
               </w:rPr>
-              <w:instrText xml:space="preserve"> PAGEREF _Toc161258656 \h </w:instrText>
+              <w:instrText xml:space="preserve"> PAGEREF _Toc161505287 \h </w:instrText>
             </w:r>
             <w:r>
               <w:rPr>
@@ -789,7 +789,7 @@
               <w14:ligatures w14:val="standardContextual"/>
             </w:rPr>
           </w:pPr>
-          <w:hyperlink w:anchor="_Toc161258657" w:history="1">
+          <w:hyperlink w:anchor="_Toc161505288" w:history="1">
             <w:r>
               <w:rPr>
                 <w:rStyle w:val="Collegamentoipertestuale"/>
@@ -834,7 +834,7 @@
                 <w:noProof/>
                 <w:webHidden/>
               </w:rPr>
-              <w:instrText xml:space="preserve"> PAGEREF _Toc161258657 \h </w:instrText>
+              <w:instrText xml:space="preserve"> PAGEREF _Toc161505288 \h </w:instrText>
             </w:r>
             <w:r>
               <w:rPr>
@@ -882,7 +882,7 @@
               <w14:ligatures w14:val="standardContextual"/>
             </w:rPr>
           </w:pPr>
-          <w:hyperlink w:anchor="_Toc161258658" w:history="1">
+          <w:hyperlink w:anchor="_Toc161505289" w:history="1">
             <w:r>
               <w:rPr>
                 <w:rStyle w:val="Collegamentoipertestuale"/>
@@ -927,7 +927,7 @@
                 <w:noProof/>
                 <w:webHidden/>
               </w:rPr>
-              <w:instrText xml:space="preserve"> PAGEREF _Toc161258658 \h </w:instrText>
+              <w:instrText xml:space="preserve"> PAGEREF _Toc161505289 \h </w:instrText>
             </w:r>
             <w:r>
               <w:rPr>
@@ -975,7 +975,7 @@
               <w14:ligatures w14:val="standardContextual"/>
             </w:rPr>
           </w:pPr>
-          <w:hyperlink w:anchor="_Toc161258659" w:history="1">
+          <w:hyperlink w:anchor="_Toc161505290" w:history="1">
             <w:r>
               <w:rPr>
                 <w:rStyle w:val="Collegamentoipertestuale"/>
@@ -1020,7 +1020,7 @@
                 <w:noProof/>
                 <w:webHidden/>
               </w:rPr>
-              <w:instrText xml:space="preserve"> PAGEREF _Toc161258659 \h </w:instrText>
+              <w:instrText xml:space="preserve"> PAGEREF _Toc161505290 \h </w:instrText>
             </w:r>
             <w:r>
               <w:rPr>
@@ -1068,7 +1068,7 @@
               <w14:ligatures w14:val="standardContextual"/>
             </w:rPr>
           </w:pPr>
-          <w:hyperlink w:anchor="_Toc161258660" w:history="1">
+          <w:hyperlink w:anchor="_Toc161505291" w:history="1">
             <w:r>
               <w:rPr>
                 <w:rStyle w:val="Collegamentoipertestuale"/>
@@ -1113,7 +1113,7 @@
                 <w:noProof/>
                 <w:webHidden/>
               </w:rPr>
-              <w:instrText xml:space="preserve"> PAGEREF _Toc161258660 \h </w:instrText>
+              <w:instrText xml:space="preserve"> PAGEREF _Toc161505291 \h </w:instrText>
             </w:r>
             <w:r>
               <w:rPr>
@@ -1161,7 +1161,7 @@
               <w14:ligatures w14:val="standardContextual"/>
             </w:rPr>
           </w:pPr>
-          <w:hyperlink w:anchor="_Toc161258661" w:history="1">
+          <w:hyperlink w:anchor="_Toc161505292" w:history="1">
             <w:r>
               <w:rPr>
                 <w:rStyle w:val="Collegamentoipertestuale"/>
@@ -1206,7 +1206,7 @@
                 <w:noProof/>
                 <w:webHidden/>
               </w:rPr>
-              <w:instrText xml:space="preserve"> PAGEREF _Toc161258661 \h </w:instrText>
+              <w:instrText xml:space="preserve"> PAGEREF _Toc161505292 \h </w:instrText>
             </w:r>
             <w:r>
               <w:rPr>
@@ -1254,7 +1254,7 @@
               <w14:ligatures w14:val="standardContextual"/>
             </w:rPr>
           </w:pPr>
-          <w:hyperlink w:anchor="_Toc161258662" w:history="1">
+          <w:hyperlink w:anchor="_Toc161505293" w:history="1">
             <w:r>
               <w:rPr>
                 <w:rStyle w:val="Collegamentoipertestuale"/>
@@ -1299,7 +1299,7 @@
                 <w:noProof/>
                 <w:webHidden/>
               </w:rPr>
-              <w:instrText xml:space="preserve"> PAGEREF _Toc161258662 \h </w:instrText>
+              <w:instrText xml:space="preserve"> PAGEREF _Toc161505293 \h </w:instrText>
             </w:r>
             <w:r>
               <w:rPr>
@@ -1347,7 +1347,7 @@
               <w14:ligatures w14:val="standardContextual"/>
             </w:rPr>
           </w:pPr>
-          <w:hyperlink w:anchor="_Toc161258663" w:history="1">
+          <w:hyperlink w:anchor="_Toc161505294" w:history="1">
             <w:r>
               <w:rPr>
                 <w:rStyle w:val="Collegamentoipertestuale"/>
@@ -1392,7 +1392,7 @@
                 <w:noProof/>
                 <w:webHidden/>
               </w:rPr>
-              <w:instrText xml:space="preserve"> PAGEREF _Toc161258663 \h </w:instrText>
+              <w:instrText xml:space="preserve"> PAGEREF _Toc161505294 \h </w:instrText>
             </w:r>
             <w:r>
               <w:rPr>
@@ -1440,7 +1440,7 @@
               <w14:ligatures w14:val="standardContextual"/>
             </w:rPr>
           </w:pPr>
-          <w:hyperlink w:anchor="_Toc161258664" w:history="1">
+          <w:hyperlink w:anchor="_Toc161505295" w:history="1">
             <w:r>
               <w:rPr>
                 <w:rStyle w:val="Collegamentoipertestuale"/>
@@ -1485,7 +1485,7 @@
                 <w:noProof/>
                 <w:webHidden/>
               </w:rPr>
-              <w:instrText xml:space="preserve"> PAGEREF _Toc161258664 \h </w:instrText>
+              <w:instrText xml:space="preserve"> PAGEREF _Toc161505295 \h </w:instrText>
             </w:r>
             <w:r>
               <w:rPr>
@@ -1533,7 +1533,7 @@
               <w14:ligatures w14:val="standardContextual"/>
             </w:rPr>
           </w:pPr>
-          <w:hyperlink w:anchor="_Toc161258665" w:history="1">
+          <w:hyperlink w:anchor="_Toc161505296" w:history="1">
             <w:r>
               <w:rPr>
                 <w:rStyle w:val="Collegamentoipertestuale"/>
@@ -1578,7 +1578,7 @@
                 <w:noProof/>
                 <w:webHidden/>
               </w:rPr>
-              <w:instrText xml:space="preserve"> PAGEREF _Toc161258665 \h </w:instrText>
+              <w:instrText xml:space="preserve"> PAGEREF _Toc161505296 \h </w:instrText>
             </w:r>
             <w:r>
               <w:rPr>
@@ -1626,7 +1626,7 @@
               <w14:ligatures w14:val="standardContextual"/>
             </w:rPr>
           </w:pPr>
-          <w:hyperlink w:anchor="_Toc161258666" w:history="1">
+          <w:hyperlink w:anchor="_Toc161505297" w:history="1">
             <w:r>
               <w:rPr>
                 <w:rStyle w:val="Collegamentoipertestuale"/>
@@ -1671,7 +1671,7 @@
                 <w:noProof/>
                 <w:webHidden/>
               </w:rPr>
-              <w:instrText xml:space="preserve"> PAGEREF _Toc161258666 \h </w:instrText>
+              <w:instrText xml:space="preserve"> PAGEREF _Toc161505297 \h </w:instrText>
             </w:r>
             <w:r>
               <w:rPr>
@@ -1719,7 +1719,7 @@
               <w14:ligatures w14:val="standardContextual"/>
             </w:rPr>
           </w:pPr>
-          <w:hyperlink w:anchor="_Toc161258667" w:history="1">
+          <w:hyperlink w:anchor="_Toc161505298" w:history="1">
             <w:r>
               <w:rPr>
                 <w:rStyle w:val="Collegamentoipertestuale"/>
@@ -1764,7 +1764,7 @@
                 <w:noProof/>
                 <w:webHidden/>
               </w:rPr>
-              <w:instrText xml:space="preserve"> PAGEREF _Toc161258667 \h </w:instrText>
+              <w:instrText xml:space="preserve"> PAGEREF _Toc161505298 \h </w:instrText>
             </w:r>
             <w:r>
               <w:rPr>
@@ -1812,7 +1812,7 @@
               <w14:ligatures w14:val="standardContextual"/>
             </w:rPr>
           </w:pPr>
-          <w:hyperlink w:anchor="_Toc161258668" w:history="1">
+          <w:hyperlink w:anchor="_Toc161505299" w:history="1">
             <w:r>
               <w:rPr>
                 <w:rStyle w:val="Collegamentoipertestuale"/>
@@ -1857,7 +1857,7 @@
                 <w:noProof/>
                 <w:webHidden/>
               </w:rPr>
-              <w:instrText xml:space="preserve"> PAGEREF _Toc161258668 \h </w:instrText>
+              <w:instrText xml:space="preserve"> PAGEREF _Toc161505299 \h </w:instrText>
             </w:r>
             <w:r>
               <w:rPr>
@@ -1905,7 +1905,7 @@
               <w14:ligatures w14:val="standardContextual"/>
             </w:rPr>
           </w:pPr>
-          <w:hyperlink w:anchor="_Toc161258669" w:history="1">
+          <w:hyperlink w:anchor="_Toc161505300" w:history="1">
             <w:r>
               <w:rPr>
                 <w:rStyle w:val="Collegamentoipertestuale"/>
@@ -1950,7 +1950,7 @@
                 <w:noProof/>
                 <w:webHidden/>
               </w:rPr>
-              <w:instrText xml:space="preserve"> PAGEREF _Toc161258669 \h </w:instrText>
+              <w:instrText xml:space="preserve"> PAGEREF _Toc161505300 \h </w:instrText>
             </w:r>
             <w:r>
               <w:rPr>
@@ -1998,7 +1998,7 @@
               <w14:ligatures w14:val="standardContextual"/>
             </w:rPr>
           </w:pPr>
-          <w:hyperlink w:anchor="_Toc161258670" w:history="1">
+          <w:hyperlink w:anchor="_Toc161505301" w:history="1">
             <w:r>
               <w:rPr>
                 <w:rStyle w:val="Collegamentoipertestuale"/>
@@ -2022,7 +2022,21 @@
                 <w:rStyle w:val="Collegamentoipertestuale"/>
                 <w:noProof/>
               </w:rPr>
-              <w:t>Kruskal’s Algorithm</w:t>
+              <w:t>Kruskal’s</w:t>
+            </w:r>
+            <w:r>
+              <w:rPr>
+                <w:rStyle w:val="Collegamentoipertestuale"/>
+                <w:noProof/>
+              </w:rPr>
+              <w:t xml:space="preserve"> </w:t>
+            </w:r>
+            <w:r>
+              <w:rPr>
+                <w:rStyle w:val="Collegamentoipertestuale"/>
+                <w:noProof/>
+              </w:rPr>
+              <w:t>Algorithm</w:t>
             </w:r>
             <w:r>
               <w:rPr>
@@ -2043,7 +2057,7 @@
                 <w:noProof/>
                 <w:webHidden/>
               </w:rPr>
-              <w:instrText xml:space="preserve"> PAGEREF _Toc161258670 \h </w:instrText>
+              <w:instrText xml:space="preserve"> PAGEREF _Toc161505301 \h </w:instrText>
             </w:r>
             <w:r>
               <w:rPr>
@@ -2091,7 +2105,7 @@
               <w14:ligatures w14:val="standardContextual"/>
             </w:rPr>
           </w:pPr>
-          <w:hyperlink w:anchor="_Toc161258671" w:history="1">
+          <w:hyperlink w:anchor="_Toc161505302" w:history="1">
             <w:r>
               <w:rPr>
                 <w:rStyle w:val="Collegamentoipertestuale"/>
@@ -2136,7 +2150,7 @@
                 <w:noProof/>
                 <w:webHidden/>
               </w:rPr>
-              <w:instrText xml:space="preserve"> PAGEREF _Toc161258671 \h </w:instrText>
+              <w:instrText xml:space="preserve"> PAGEREF _Toc161505302 \h </w:instrText>
             </w:r>
             <w:r>
               <w:rPr>
@@ -2184,7 +2198,7 @@
               <w14:ligatures w14:val="standardContextual"/>
             </w:rPr>
           </w:pPr>
-          <w:hyperlink w:anchor="_Toc161258672" w:history="1">
+          <w:hyperlink w:anchor="_Toc161505303" w:history="1">
             <w:r>
               <w:rPr>
                 <w:rStyle w:val="Collegamentoipertestuale"/>
@@ -2229,7 +2243,7 @@
                 <w:noProof/>
                 <w:webHidden/>
               </w:rPr>
-              <w:instrText xml:space="preserve"> PAGEREF _Toc161258672 \h </w:instrText>
+              <w:instrText xml:space="preserve"> PAGEREF _Toc161505303 \h </w:instrText>
             </w:r>
             <w:r>
               <w:rPr>
@@ -2277,7 +2291,7 @@
               <w14:ligatures w14:val="standardContextual"/>
             </w:rPr>
           </w:pPr>
-          <w:hyperlink w:anchor="_Toc161258673" w:history="1">
+          <w:hyperlink w:anchor="_Toc161505304" w:history="1">
             <w:r>
               <w:rPr>
                 <w:rStyle w:val="Collegamentoipertestuale"/>
@@ -2322,7 +2336,7 @@
                 <w:noProof/>
                 <w:webHidden/>
               </w:rPr>
-              <w:instrText xml:space="preserve"> PAGEREF _Toc161258673 \h </w:instrText>
+              <w:instrText xml:space="preserve"> PAGEREF _Toc161505304 \h </w:instrText>
             </w:r>
             <w:r>
               <w:rPr>
@@ -2370,7 +2384,7 @@
               <w14:ligatures w14:val="standardContextual"/>
             </w:rPr>
           </w:pPr>
-          <w:hyperlink w:anchor="_Toc161258674" w:history="1">
+          <w:hyperlink w:anchor="_Toc161505305" w:history="1">
             <w:r>
               <w:rPr>
                 <w:rStyle w:val="Collegamentoipertestuale"/>
@@ -2415,7 +2429,7 @@
                 <w:noProof/>
                 <w:webHidden/>
               </w:rPr>
-              <w:instrText xml:space="preserve"> PAGEREF _Toc161258674 \h </w:instrText>
+              <w:instrText xml:space="preserve"> PAGEREF _Toc161505305 \h </w:instrText>
             </w:r>
             <w:r>
               <w:rPr>
@@ -2463,7 +2477,7 @@
               <w14:ligatures w14:val="standardContextual"/>
             </w:rPr>
           </w:pPr>
-          <w:hyperlink w:anchor="_Toc161258675" w:history="1">
+          <w:hyperlink w:anchor="_Toc161505306" w:history="1">
             <w:r>
               <w:rPr>
                 <w:rStyle w:val="Collegamentoipertestuale"/>
@@ -2508,7 +2522,7 @@
                 <w:noProof/>
                 <w:webHidden/>
               </w:rPr>
-              <w:instrText xml:space="preserve"> PAGEREF _Toc161258675 \h </w:instrText>
+              <w:instrText xml:space="preserve"> PAGEREF _Toc161505306 \h </w:instrText>
             </w:r>
             <w:r>
               <w:rPr>
@@ -2556,7 +2570,7 @@
               <w14:ligatures w14:val="standardContextual"/>
             </w:rPr>
           </w:pPr>
-          <w:hyperlink w:anchor="_Toc161258676" w:history="1">
+          <w:hyperlink w:anchor="_Toc161505307" w:history="1">
             <w:r>
               <w:rPr>
                 <w:rStyle w:val="Collegamentoipertestuale"/>
@@ -2601,7 +2615,7 @@
                 <w:noProof/>
                 <w:webHidden/>
               </w:rPr>
-              <w:instrText xml:space="preserve"> PAGEREF _Toc161258676 \h </w:instrText>
+              <w:instrText xml:space="preserve"> PAGEREF _Toc161505307 \h </w:instrText>
             </w:r>
             <w:r>
               <w:rPr>
@@ -2649,7 +2663,7 @@
               <w14:ligatures w14:val="standardContextual"/>
             </w:rPr>
           </w:pPr>
-          <w:hyperlink w:anchor="_Toc161258677" w:history="1">
+          <w:hyperlink w:anchor="_Toc161505308" w:history="1">
             <w:r>
               <w:rPr>
                 <w:rStyle w:val="Collegamentoipertestuale"/>
@@ -2694,7 +2708,7 @@
                 <w:noProof/>
                 <w:webHidden/>
               </w:rPr>
-              <w:instrText xml:space="preserve"> PAGEREF _Toc161258677 \h </w:instrText>
+              <w:instrText xml:space="preserve"> PAGEREF _Toc161505308 \h </w:instrText>
             </w:r>
             <w:r>
               <w:rPr>
@@ -2742,7 +2756,7 @@
               <w14:ligatures w14:val="standardContextual"/>
             </w:rPr>
           </w:pPr>
-          <w:hyperlink w:anchor="_Toc161258678" w:history="1">
+          <w:hyperlink w:anchor="_Toc161505309" w:history="1">
             <w:r>
               <w:rPr>
                 <w:rStyle w:val="Collegamentoipertestuale"/>
@@ -2787,7 +2801,7 @@
                 <w:noProof/>
                 <w:webHidden/>
               </w:rPr>
-              <w:instrText xml:space="preserve"> PAGEREF _Toc161258678 \h </w:instrText>
+              <w:instrText xml:space="preserve"> PAGEREF _Toc161505309 \h </w:instrText>
             </w:r>
             <w:r>
               <w:rPr>
@@ -2835,7 +2849,7 @@
               <w14:ligatures w14:val="standardContextual"/>
             </w:rPr>
           </w:pPr>
-          <w:hyperlink w:anchor="_Toc161258679" w:history="1">
+          <w:hyperlink w:anchor="_Toc161505310" w:history="1">
             <w:r>
               <w:rPr>
                 <w:rStyle w:val="Collegamentoipertestuale"/>
@@ -2880,7 +2894,7 @@
                 <w:noProof/>
                 <w:webHidden/>
               </w:rPr>
-              <w:instrText xml:space="preserve"> PAGEREF _Toc161258679 \h </w:instrText>
+              <w:instrText xml:space="preserve"> PAGEREF _Toc161505310 \h </w:instrText>
             </w:r>
             <w:r>
               <w:rPr>
@@ -2928,7 +2942,7 @@
               <w14:ligatures w14:val="standardContextual"/>
             </w:rPr>
           </w:pPr>
-          <w:hyperlink w:anchor="_Toc161258680" w:history="1">
+          <w:hyperlink w:anchor="_Toc161505311" w:history="1">
             <w:r>
               <w:rPr>
                 <w:rStyle w:val="Collegamentoipertestuale"/>
@@ -2973,7 +2987,7 @@
                 <w:noProof/>
                 <w:webHidden/>
               </w:rPr>
-              <w:instrText xml:space="preserve"> PAGEREF _Toc161258680 \h </w:instrText>
+              <w:instrText xml:space="preserve"> PAGEREF _Toc161505311 \h </w:instrText>
             </w:r>
             <w:r>
               <w:rPr>
@@ -3021,7 +3035,7 @@
               <w14:ligatures w14:val="standardContextual"/>
             </w:rPr>
           </w:pPr>
-          <w:hyperlink w:anchor="_Toc161258681" w:history="1">
+          <w:hyperlink w:anchor="_Toc161505312" w:history="1">
             <w:r>
               <w:rPr>
                 <w:rStyle w:val="Collegamentoipertestuale"/>
@@ -3066,7 +3080,7 @@
                 <w:noProof/>
                 <w:webHidden/>
               </w:rPr>
-              <w:instrText xml:space="preserve"> PAGEREF _Toc161258681 \h </w:instrText>
+              <w:instrText xml:space="preserve"> PAGEREF _Toc161505312 \h </w:instrText>
             </w:r>
             <w:r>
               <w:rPr>
@@ -3114,7 +3128,7 @@
               <w14:ligatures w14:val="standardContextual"/>
             </w:rPr>
           </w:pPr>
-          <w:hyperlink w:anchor="_Toc161258682" w:history="1">
+          <w:hyperlink w:anchor="_Toc161505313" w:history="1">
             <w:r>
               <w:rPr>
                 <w:rStyle w:val="Collegamentoipertestuale"/>
@@ -3159,7 +3173,7 @@
                 <w:noProof/>
                 <w:webHidden/>
               </w:rPr>
-              <w:instrText xml:space="preserve"> PAGEREF _Toc161258682 \h </w:instrText>
+              <w:instrText xml:space="preserve"> PAGEREF _Toc161505313 \h </w:instrText>
             </w:r>
             <w:r>
               <w:rPr>
@@ -3207,7 +3221,7 @@
               <w14:ligatures w14:val="standardContextual"/>
             </w:rPr>
           </w:pPr>
-          <w:hyperlink w:anchor="_Toc161258683" w:history="1">
+          <w:hyperlink w:anchor="_Toc161505314" w:history="1">
             <w:r>
               <w:rPr>
                 <w:rStyle w:val="Collegamentoipertestuale"/>
@@ -3252,7 +3266,7 @@
                 <w:noProof/>
                 <w:webHidden/>
               </w:rPr>
-              <w:instrText xml:space="preserve"> PAGEREF _Toc161258683 \h </w:instrText>
+              <w:instrText xml:space="preserve"> PAGEREF _Toc161505314 \h </w:instrText>
             </w:r>
             <w:r>
               <w:rPr>
@@ -3300,7 +3314,7 @@
               <w14:ligatures w14:val="standardContextual"/>
             </w:rPr>
           </w:pPr>
-          <w:hyperlink w:anchor="_Toc161258684" w:history="1">
+          <w:hyperlink w:anchor="_Toc161505315" w:history="1">
             <w:r>
               <w:rPr>
                 <w:rStyle w:val="Collegamentoipertestuale"/>
@@ -3345,7 +3359,7 @@
                 <w:noProof/>
                 <w:webHidden/>
               </w:rPr>
-              <w:instrText xml:space="preserve"> PAGEREF _Toc161258684 \h </w:instrText>
+              <w:instrText xml:space="preserve"> PAGEREF _Toc161505315 \h </w:instrText>
             </w:r>
             <w:r>
               <w:rPr>
@@ -3393,7 +3407,7 @@
               <w14:ligatures w14:val="standardContextual"/>
             </w:rPr>
           </w:pPr>
-          <w:hyperlink w:anchor="_Toc161258685" w:history="1">
+          <w:hyperlink w:anchor="_Toc161505316" w:history="1">
             <w:r>
               <w:rPr>
                 <w:rStyle w:val="Collegamentoipertestuale"/>
@@ -3438,7 +3452,7 @@
                 <w:noProof/>
                 <w:webHidden/>
               </w:rPr>
-              <w:instrText xml:space="preserve"> PAGEREF _Toc161258685 \h </w:instrText>
+              <w:instrText xml:space="preserve"> PAGEREF _Toc161505316 \h </w:instrText>
             </w:r>
             <w:r>
               <w:rPr>
@@ -3486,7 +3500,7 @@
               <w14:ligatures w14:val="standardContextual"/>
             </w:rPr>
           </w:pPr>
-          <w:hyperlink w:anchor="_Toc161258686" w:history="1">
+          <w:hyperlink w:anchor="_Toc161505317" w:history="1">
             <w:r>
               <w:rPr>
                 <w:rStyle w:val="Collegamentoipertestuale"/>
@@ -3531,7 +3545,7 @@
                 <w:noProof/>
                 <w:webHidden/>
               </w:rPr>
-              <w:instrText xml:space="preserve"> PAGEREF _Toc161258686 \h </w:instrText>
+              <w:instrText xml:space="preserve"> PAGEREF _Toc161505317 \h </w:instrText>
             </w:r>
             <w:r>
               <w:rPr>
@@ -3579,7 +3593,7 @@
               <w14:ligatures w14:val="standardContextual"/>
             </w:rPr>
           </w:pPr>
-          <w:hyperlink w:anchor="_Toc161258687" w:history="1">
+          <w:hyperlink w:anchor="_Toc161505318" w:history="1">
             <w:r>
               <w:rPr>
                 <w:rStyle w:val="Collegamentoipertestuale"/>
@@ -3624,7 +3638,7 @@
                 <w:noProof/>
                 <w:webHidden/>
               </w:rPr>
-              <w:instrText xml:space="preserve"> PAGEREF _Toc161258687 \h </w:instrText>
+              <w:instrText xml:space="preserve"> PAGEREF _Toc161505318 \h </w:instrText>
             </w:r>
             <w:r>
               <w:rPr>
@@ -3672,7 +3686,7 @@
               <w14:ligatures w14:val="standardContextual"/>
             </w:rPr>
           </w:pPr>
-          <w:hyperlink w:anchor="_Toc161258688" w:history="1">
+          <w:hyperlink w:anchor="_Toc161505319" w:history="1">
             <w:r>
               <w:rPr>
                 <w:rStyle w:val="Collegamentoipertestuale"/>
@@ -3717,7 +3731,7 @@
                 <w:noProof/>
                 <w:webHidden/>
               </w:rPr>
-              <w:instrText xml:space="preserve"> PAGEREF _Toc161258688 \h </w:instrText>
+              <w:instrText xml:space="preserve"> PAGEREF _Toc161505319 \h </w:instrText>
             </w:r>
             <w:r>
               <w:rPr>
@@ -3765,7 +3779,7 @@
               <w14:ligatures w14:val="standardContextual"/>
             </w:rPr>
           </w:pPr>
-          <w:hyperlink w:anchor="_Toc161258689" w:history="1">
+          <w:hyperlink w:anchor="_Toc161505320" w:history="1">
             <w:r>
               <w:rPr>
                 <w:rStyle w:val="Collegamentoipertestuale"/>
@@ -3810,7 +3824,7 @@
                 <w:noProof/>
                 <w:webHidden/>
               </w:rPr>
-              <w:instrText xml:space="preserve"> PAGEREF _Toc161258689 \h </w:instrText>
+              <w:instrText xml:space="preserve"> PAGEREF _Toc161505320 \h </w:instrText>
             </w:r>
             <w:r>
               <w:rPr>
@@ -3858,7 +3872,7 @@
               <w14:ligatures w14:val="standardContextual"/>
             </w:rPr>
           </w:pPr>
-          <w:hyperlink w:anchor="_Toc161258690" w:history="1">
+          <w:hyperlink w:anchor="_Toc161505321" w:history="1">
             <w:r>
               <w:rPr>
                 <w:rStyle w:val="Collegamentoipertestuale"/>
@@ -3903,7 +3917,7 @@
                 <w:noProof/>
                 <w:webHidden/>
               </w:rPr>
-              <w:instrText xml:space="preserve"> PAGEREF _Toc161258690 \h </w:instrText>
+              <w:instrText xml:space="preserve"> PAGEREF _Toc161505321 \h </w:instrText>
             </w:r>
             <w:r>
               <w:rPr>
@@ -3951,7 +3965,7 @@
               <w14:ligatures w14:val="standardContextual"/>
             </w:rPr>
           </w:pPr>
-          <w:hyperlink w:anchor="_Toc161258691" w:history="1">
+          <w:hyperlink w:anchor="_Toc161505322" w:history="1">
             <w:r>
               <w:rPr>
                 <w:rStyle w:val="Collegamentoipertestuale"/>
@@ -3996,7 +4010,7 @@
                 <w:noProof/>
                 <w:webHidden/>
               </w:rPr>
-              <w:instrText xml:space="preserve"> PAGEREF _Toc161258691 \h </w:instrText>
+              <w:instrText xml:space="preserve"> PAGEREF _Toc161505322 \h </w:instrText>
             </w:r>
             <w:r>
               <w:rPr>
@@ -4044,7 +4058,7 @@
               <w14:ligatures w14:val="standardContextual"/>
             </w:rPr>
           </w:pPr>
-          <w:hyperlink w:anchor="_Toc161258692" w:history="1">
+          <w:hyperlink w:anchor="_Toc161505323" w:history="1">
             <w:r>
               <w:rPr>
                 <w:rStyle w:val="Collegamentoipertestuale"/>
@@ -4089,7 +4103,7 @@
                 <w:noProof/>
                 <w:webHidden/>
               </w:rPr>
-              <w:instrText xml:space="preserve"> PAGEREF _Toc161258692 \h </w:instrText>
+              <w:instrText xml:space="preserve"> PAGEREF _Toc161505323 \h </w:instrText>
             </w:r>
             <w:r>
               <w:rPr>
@@ -4137,7 +4151,7 @@
               <w14:ligatures w14:val="standardContextual"/>
             </w:rPr>
           </w:pPr>
-          <w:hyperlink w:anchor="_Toc161258693" w:history="1">
+          <w:hyperlink w:anchor="_Toc161505324" w:history="1">
             <w:r>
               <w:rPr>
                 <w:rStyle w:val="Collegamentoipertestuale"/>
@@ -4182,7 +4196,7 @@
                 <w:noProof/>
                 <w:webHidden/>
               </w:rPr>
-              <w:instrText xml:space="preserve"> PAGEREF _Toc161258693 \h </w:instrText>
+              <w:instrText xml:space="preserve"> PAGEREF _Toc161505324 \h </w:instrText>
             </w:r>
             <w:r>
               <w:rPr>
@@ -4230,7 +4244,7 @@
               <w14:ligatures w14:val="standardContextual"/>
             </w:rPr>
           </w:pPr>
-          <w:hyperlink w:anchor="_Toc161258694" w:history="1">
+          <w:hyperlink w:anchor="_Toc161505325" w:history="1">
             <w:r>
               <w:rPr>
                 <w:rStyle w:val="Collegamentoipertestuale"/>
@@ -4275,7 +4289,7 @@
                 <w:noProof/>
                 <w:webHidden/>
               </w:rPr>
-              <w:instrText xml:space="preserve"> PAGEREF _Toc161258694 \h </w:instrText>
+              <w:instrText xml:space="preserve"> PAGEREF _Toc161505325 \h </w:instrText>
             </w:r>
             <w:r>
               <w:rPr>
@@ -4323,7 +4337,7 @@
               <w14:ligatures w14:val="standardContextual"/>
             </w:rPr>
           </w:pPr>
-          <w:hyperlink w:anchor="_Toc161258695" w:history="1">
+          <w:hyperlink w:anchor="_Toc161505326" w:history="1">
             <w:r>
               <w:rPr>
                 <w:rStyle w:val="Collegamentoipertestuale"/>
@@ -4368,7 +4382,7 @@
                 <w:noProof/>
                 <w:webHidden/>
               </w:rPr>
-              <w:instrText xml:space="preserve"> PAGEREF _Toc161258695 \h </w:instrText>
+              <w:instrText xml:space="preserve"> PAGEREF _Toc161505326 \h </w:instrText>
             </w:r>
             <w:r>
               <w:rPr>
@@ -4416,7 +4430,7 @@
               <w14:ligatures w14:val="standardContextual"/>
             </w:rPr>
           </w:pPr>
-          <w:hyperlink w:anchor="_Toc161258696" w:history="1">
+          <w:hyperlink w:anchor="_Toc161505327" w:history="1">
             <w:r>
               <w:rPr>
                 <w:rStyle w:val="Collegamentoipertestuale"/>
@@ -4461,7 +4475,7 @@
                 <w:noProof/>
                 <w:webHidden/>
               </w:rPr>
-              <w:instrText xml:space="preserve"> PAGEREF _Toc161258696 \h </w:instrText>
+              <w:instrText xml:space="preserve"> PAGEREF _Toc161505327 \h </w:instrText>
             </w:r>
             <w:r>
               <w:rPr>
@@ -4509,7 +4523,7 @@
               <w14:ligatures w14:val="standardContextual"/>
             </w:rPr>
           </w:pPr>
-          <w:hyperlink w:anchor="_Toc161258697" w:history="1">
+          <w:hyperlink w:anchor="_Toc161505328" w:history="1">
             <w:r>
               <w:rPr>
                 <w:rStyle w:val="Collegamentoipertestuale"/>
@@ -4554,7 +4568,7 @@
                 <w:noProof/>
                 <w:webHidden/>
               </w:rPr>
-              <w:instrText xml:space="preserve"> PAGEREF _Toc161258697 \h </w:instrText>
+              <w:instrText xml:space="preserve"> PAGEREF _Toc161505328 \h </w:instrText>
             </w:r>
             <w:r>
               <w:rPr>
@@ -4602,7 +4616,7 @@
               <w14:ligatures w14:val="standardContextual"/>
             </w:rPr>
           </w:pPr>
-          <w:hyperlink w:anchor="_Toc161258698" w:history="1">
+          <w:hyperlink w:anchor="_Toc161505329" w:history="1">
             <w:r>
               <w:rPr>
                 <w:rStyle w:val="Collegamentoipertestuale"/>
@@ -4647,7 +4661,7 @@
                 <w:noProof/>
                 <w:webHidden/>
               </w:rPr>
-              <w:instrText xml:space="preserve"> PAGEREF _Toc161258698 \h </w:instrText>
+              <w:instrText xml:space="preserve"> PAGEREF _Toc161505329 \h </w:instrText>
             </w:r>
             <w:r>
               <w:rPr>
@@ -4695,7 +4709,7 @@
               <w14:ligatures w14:val="standardContextual"/>
             </w:rPr>
           </w:pPr>
-          <w:hyperlink w:anchor="_Toc161258699" w:history="1">
+          <w:hyperlink w:anchor="_Toc161505330" w:history="1">
             <w:r>
               <w:rPr>
                 <w:rStyle w:val="Collegamentoipertestuale"/>
@@ -4740,7 +4754,7 @@
                 <w:noProof/>
                 <w:webHidden/>
               </w:rPr>
-              <w:instrText xml:space="preserve"> PAGEREF _Toc161258699 \h </w:instrText>
+              <w:instrText xml:space="preserve"> PAGEREF _Toc161505330 \h </w:instrText>
             </w:r>
             <w:r>
               <w:rPr>
@@ -4788,7 +4802,7 @@
               <w14:ligatures w14:val="standardContextual"/>
             </w:rPr>
           </w:pPr>
-          <w:hyperlink w:anchor="_Toc161258700" w:history="1">
+          <w:hyperlink w:anchor="_Toc161505331" w:history="1">
             <w:r>
               <w:rPr>
                 <w:rStyle w:val="Collegamentoipertestuale"/>
@@ -4833,7 +4847,7 @@
                 <w:noProof/>
                 <w:webHidden/>
               </w:rPr>
-              <w:instrText xml:space="preserve"> PAGEREF _Toc161258700 \h </w:instrText>
+              <w:instrText xml:space="preserve"> PAGEREF _Toc161505331 \h </w:instrText>
             </w:r>
             <w:r>
               <w:rPr>
@@ -4949,7 +4963,7 @@
         <w:spacing w:line="276" w:lineRule="auto"/>
         <w:jc w:val="center"/>
       </w:pPr>
-      <w:bookmarkStart w:id="0" w:name="_Toc161258654"/>
+      <w:bookmarkStart w:id="0" w:name="_Toc161505285"/>
       <w:r>
         <w:lastRenderedPageBreak/>
         <w:t xml:space="preserve">Course </w:t>
@@ -5736,7 +5750,7 @@
         <w:spacing w:line="276" w:lineRule="auto"/>
         <w:jc w:val="center"/>
       </w:pPr>
-      <w:bookmarkStart w:id="1" w:name="_Toc161258655"/>
+      <w:bookmarkStart w:id="1" w:name="_Toc161505286"/>
       <w:r>
         <w:lastRenderedPageBreak/>
         <w:t>Graphs</w:t>
@@ -6263,7 +6277,7 @@
         <w:spacing w:line="276" w:lineRule="auto"/>
         <w:jc w:val="center"/>
       </w:pPr>
-      <w:bookmarkStart w:id="2" w:name="_Toc161258656"/>
+      <w:bookmarkStart w:id="2" w:name="_Toc161505287"/>
       <w:r>
         <w:t>Terminology and Concepts</w:t>
       </w:r>
@@ -8780,7 +8794,7 @@
         <w:spacing w:line="276" w:lineRule="auto"/>
         <w:jc w:val="center"/>
       </w:pPr>
-      <w:bookmarkStart w:id="3" w:name="_Toc161258657"/>
+      <w:bookmarkStart w:id="3" w:name="_Toc161505288"/>
       <w:r>
         <w:t>Basic Problems, Notations and Properties</w:t>
       </w:r>
@@ -9151,7 +9165,7 @@
         <w:spacing w:line="276" w:lineRule="auto"/>
         <w:jc w:val="center"/>
       </w:pPr>
-      <w:bookmarkStart w:id="4" w:name="_Toc161258658"/>
+      <w:bookmarkStart w:id="4" w:name="_Toc161505289"/>
       <w:r>
         <w:lastRenderedPageBreak/>
         <w:t>Homeworks</w:t>
@@ -10141,8 +10155,13 @@
       <w:r>
         <w:t xml:space="preserve"> all the possible arrangements and avoid counting each pair twice. I</w:t>
       </w:r>
-      <w:r>
-        <w:t xml:space="preserve">ndeed, </w:t>
+      <w:proofErr w:type="spellStart"/>
+      <w:r>
+        <w:t>ndeed</w:t>
+      </w:r>
+      <w:proofErr w:type="spellEnd"/>
+      <w:r>
+        <w:t xml:space="preserve">, </w:t>
       </w:r>
       <w:r>
         <w:t xml:space="preserve">in a simple graph </w:t>
@@ -11240,7 +11259,7 @@
         <w:spacing w:line="276" w:lineRule="auto"/>
         <w:jc w:val="center"/>
       </w:pPr>
-      <w:bookmarkStart w:id="5" w:name="_Toc161258659"/>
+      <w:bookmarkStart w:id="5" w:name="_Toc161505290"/>
       <w:r>
         <w:t>Graphs Representation</w:t>
       </w:r>
@@ -13000,7 +13019,7 @@
         <w:spacing w:line="276" w:lineRule="auto"/>
         <w:jc w:val="center"/>
       </w:pPr>
-      <w:bookmarkStart w:id="6" w:name="_Toc161258660"/>
+      <w:bookmarkStart w:id="6" w:name="_Toc161505291"/>
       <w:r>
         <w:t>Graphs Algorithms</w:t>
       </w:r>
@@ -13644,7 +13663,7 @@
         <w:spacing w:line="276" w:lineRule="auto"/>
         <w:jc w:val="center"/>
       </w:pPr>
-      <w:bookmarkStart w:id="7" w:name="_Toc161258661"/>
+      <w:bookmarkStart w:id="7" w:name="_Toc161505292"/>
       <w:r>
         <w:t>Depth-First Search (DFS)</w:t>
       </w:r>
@@ -21557,7 +21576,7 @@
         <w:spacing w:line="276" w:lineRule="auto"/>
         <w:jc w:val="center"/>
       </w:pPr>
-      <w:bookmarkStart w:id="8" w:name="_Toc161258662"/>
+      <w:bookmarkStart w:id="8" w:name="_Toc161505293"/>
       <w:r>
         <w:t>Breadth-First Search (BFS)</w:t>
       </w:r>
@@ -27636,7 +27655,7 @@
         <w:spacing w:line="276" w:lineRule="auto"/>
         <w:jc w:val="center"/>
       </w:pPr>
-      <w:bookmarkStart w:id="9" w:name="_Toc161258663"/>
+      <w:bookmarkStart w:id="9" w:name="_Toc161505294"/>
       <w:r>
         <w:lastRenderedPageBreak/>
         <w:t>Minimum Spanning Tree</w:t>
@@ -27682,7 +27701,7 @@
         <w:spacing w:line="276" w:lineRule="auto"/>
         <w:jc w:val="center"/>
       </w:pPr>
-      <w:bookmarkStart w:id="10" w:name="_Toc161258664"/>
+      <w:bookmarkStart w:id="10" w:name="_Toc161505295"/>
       <w:r>
         <w:t>Definition</w:t>
       </w:r>
@@ -28769,7 +28788,7 @@
           <w:rFonts w:eastAsiaTheme="minorEastAsia"/>
         </w:rPr>
       </w:pPr>
-      <w:bookmarkStart w:id="11" w:name="_Toc161258665"/>
+      <w:bookmarkStart w:id="11" w:name="_Toc161505296"/>
       <w:r>
         <w:rPr>
           <w:rFonts w:eastAsiaTheme="minorEastAsia"/>
@@ -28932,7 +28951,19 @@
           <w:rPr>
             <w:rFonts w:ascii="Cambria Math" w:hAnsi="Cambria Math"/>
           </w:rPr>
-          <m:t xml:space="preserve"> GENERIC-MST(G) </m:t>
+          <m:t xml:space="preserve"> G</m:t>
+        </m:r>
+        <m:r>
+          <w:rPr>
+            <w:rFonts w:ascii="Cambria Math" w:hAnsi="Cambria Math"/>
+          </w:rPr>
+          <m:t>eneric</m:t>
+        </m:r>
+        <m:r>
+          <w:rPr>
+            <w:rFonts w:ascii="Cambria Math" w:hAnsi="Cambria Math"/>
+          </w:rPr>
+          <m:t xml:space="preserve">-MST(G) </m:t>
         </m:r>
       </m:oMath>
       <w:r>
@@ -29606,7 +29637,7 @@
         <w:jc w:val="center"/>
       </w:pPr>
       <w:bookmarkStart w:id="12" w:name="_Theorem_and_Proof"/>
-      <w:bookmarkStart w:id="13" w:name="_Toc161258666"/>
+      <w:bookmarkStart w:id="13" w:name="_Toc161505297"/>
       <w:bookmarkEnd w:id="12"/>
       <w:r>
         <w:t>Theorem and Proof</w:t>
@@ -29829,7 +29860,19 @@
           <w:rPr>
             <w:rFonts w:ascii="Cambria Math" w:hAnsi="Cambria Math"/>
           </w:rPr>
-          <m:t>GENERIC-MST</m:t>
+          <m:t>G</m:t>
+        </m:r>
+        <m:r>
+          <w:rPr>
+            <w:rFonts w:ascii="Cambria Math" w:hAnsi="Cambria Math"/>
+          </w:rPr>
+          <m:t>eneric</m:t>
+        </m:r>
+        <m:r>
+          <w:rPr>
+            <w:rFonts w:ascii="Cambria Math" w:hAnsi="Cambria Math"/>
+          </w:rPr>
+          <m:t>-MST</m:t>
         </m:r>
       </m:oMath>
       <w:r>
@@ -30952,7 +30995,10 @@
         <w:spacing w:line="276" w:lineRule="auto"/>
       </w:pPr>
       <w:r>
-        <w:t xml:space="preserve">but </w:t>
+        <w:t>B</w:t>
+      </w:r>
+      <w:r>
+        <w:t xml:space="preserve">ut </w:t>
       </w:r>
       <m:oMath>
         <m:r>
@@ -31072,7 +31118,7 @@
           <w:rFonts w:eastAsiaTheme="minorEastAsia"/>
         </w:rPr>
       </w:pPr>
-      <w:bookmarkStart w:id="14" w:name="_Toc161258667"/>
+      <w:bookmarkStart w:id="14" w:name="_Toc161505298"/>
       <w:r>
         <w:rPr>
           <w:rFonts w:eastAsiaTheme="minorEastAsia"/>
@@ -31102,7 +31148,19 @@
           <w:rPr>
             <w:rFonts w:ascii="Cambria Math" w:hAnsi="Cambria Math"/>
           </w:rPr>
-          <m:t>GENERIC-MST(G)</m:t>
+          <m:t>G</m:t>
+        </m:r>
+        <m:r>
+          <w:rPr>
+            <w:rFonts w:ascii="Cambria Math" w:hAnsi="Cambria Math"/>
+          </w:rPr>
+          <m:t>eneric</m:t>
+        </m:r>
+        <m:r>
+          <w:rPr>
+            <w:rFonts w:ascii="Cambria Math" w:hAnsi="Cambria Math"/>
+          </w:rPr>
+          <m:t>-MST(G)</m:t>
         </m:r>
       </m:oMath>
       <w:r>
@@ -31193,7 +31251,19 @@
           <w:rPr>
             <w:rFonts w:ascii="Cambria Math" w:hAnsi="Cambria Math"/>
           </w:rPr>
-          <m:t>Prim(G,s)</m:t>
+          <m:t>Prim(G,</m:t>
+        </m:r>
+        <m:r>
+          <w:rPr>
+            <w:rFonts w:ascii="Cambria Math" w:hAnsi="Cambria Math"/>
+          </w:rPr>
+          <m:t>S</m:t>
+        </m:r>
+        <m:r>
+          <w:rPr>
+            <w:rFonts w:ascii="Cambria Math" w:hAnsi="Cambria Math"/>
+          </w:rPr>
+          <m:t>)</m:t>
         </m:r>
       </m:oMath>
       <w:r>
@@ -31878,13 +31948,13 @@
         </w:rPr>
         <w:lastRenderedPageBreak/>
         <w:drawing>
-          <wp:anchor distT="0" distB="0" distL="114300" distR="114300" simplePos="0" relativeHeight="251967488" behindDoc="0" locked="0" layoutInCell="1" allowOverlap="1" wp14:anchorId="6A84907E" wp14:editId="473C32D4">
+          <wp:anchor distT="0" distB="0" distL="114300" distR="114300" simplePos="0" relativeHeight="251967488" behindDoc="0" locked="0" layoutInCell="1" allowOverlap="1" wp14:anchorId="6A84907E" wp14:editId="40E024EA">
             <wp:simplePos x="0" y="0"/>
             <wp:positionH relativeFrom="column">
-              <wp:posOffset>1461539</wp:posOffset>
+              <wp:posOffset>1432172</wp:posOffset>
             </wp:positionH>
             <wp:positionV relativeFrom="paragraph">
-              <wp:posOffset>450446</wp:posOffset>
+              <wp:posOffset>453839</wp:posOffset>
             </wp:positionV>
             <wp:extent cx="3171825" cy="1471930"/>
             <wp:effectExtent l="0" t="0" r="9525" b="0"/>
@@ -32089,6 +32159,9 @@
       <w:r>
         <w:t xml:space="preserve"> algorithm</w:t>
       </w:r>
+      <w:r>
+        <w:t xml:space="preserve"> (for small graphs)</w:t>
+      </w:r>
     </w:p>
     <w:p>
       <w:pPr>
@@ -32102,6 +32175,9 @@
       <w:r>
         <w:t>this time is not efficient in practice</w:t>
       </w:r>
+      <w:r>
+        <w:t xml:space="preserve"> (big/large/very large graphs)</w:t>
+      </w:r>
     </w:p>
     <w:p>
       <w:pPr>
@@ -32158,7 +32234,7 @@
         <w:spacing w:line="276" w:lineRule="auto"/>
         <w:jc w:val="center"/>
       </w:pPr>
-      <w:bookmarkStart w:id="15" w:name="_Toc161258668"/>
+      <w:bookmarkStart w:id="15" w:name="_Toc161505299"/>
       <w:r>
         <w:t>Efficient Prim’s Algorithm</w:t>
       </w:r>
@@ -32198,7 +32274,10 @@
         </m:r>
       </m:oMath>
       <w:r>
-        <w:t xml:space="preserve"> should speed it up. </w:t>
+        <w:t xml:space="preserve"> should speed it up</w:t>
+      </w:r>
+      <w:r>
+        <w:t>, so the algorithm and the computation will be faster.</w:t>
       </w:r>
     </w:p>
     <w:p>
@@ -32270,7 +32349,7 @@
           <w:rPr>
             <w:rFonts w:ascii="Cambria Math" w:hAnsi="Cambria Math"/>
           </w:rPr>
-          <m:t>INSERT</m:t>
+          <m:t>insert</m:t>
         </m:r>
       </m:oMath>
       <w:r>
@@ -32306,7 +32385,7 @@
           <w:rPr>
             <w:rFonts w:ascii="Cambria Math" w:hAnsi="Cambria Math"/>
           </w:rPr>
-          <m:t>EXTRACT-MIN</m:t>
+          <m:t>extractMin</m:t>
         </m:r>
       </m:oMath>
       <w:r>
@@ -32337,7 +32416,7 @@
           <w:rPr>
             <w:rFonts w:ascii="Cambria Math" w:hAnsi="Cambria Math"/>
           </w:rPr>
-          <m:t>DELETE</m:t>
+          <m:t>delete</m:t>
         </m:r>
       </m:oMath>
       <w:r>
@@ -32512,12 +32591,35 @@
           <w:rPr>
             <w:rFonts w:ascii="Cambria Math" w:hAnsi="Cambria Math"/>
           </w:rPr>
-          <m:t xml:space="preserve"> Prim (G,s)</m:t>
+          <m:t xml:space="preserve"> Prim (G,</m:t>
+        </m:r>
+        <m:r>
+          <w:rPr>
+            <w:rFonts w:ascii="Cambria Math" w:hAnsi="Cambria Math"/>
+          </w:rPr>
+          <m:t>s</m:t>
+        </m:r>
+        <m:r>
+          <w:rPr>
+            <w:rFonts w:ascii="Cambria Math" w:hAnsi="Cambria Math"/>
+          </w:rPr>
+          <m:t>)</m:t>
         </m:r>
       </m:oMath>
       <w:r>
         <w:t xml:space="preserve"> </w:t>
       </w:r>
+      <w:r>
+        <w:tab/>
+      </w:r>
+      <m:oMath>
+        <m:r>
+          <w:rPr>
+            <w:rFonts w:ascii="Cambria Math" w:hAnsi="Cambria Math"/>
+          </w:rPr>
+          <m:t>// s=source vertex</m:t>
+        </m:r>
+      </m:oMath>
     </w:p>
     <w:p>
       <w:pPr>
@@ -32554,7 +32656,19 @@
           <w:rPr>
             <w:rFonts w:ascii="Cambria Math" w:hAnsi="Cambria Math"/>
           </w:rPr>
-          <m:t xml:space="preserve"> v∈V </m:t>
+          <m:t xml:space="preserve"> v∈V</m:t>
+        </m:r>
+        <m:r>
+          <w:rPr>
+            <w:rFonts w:ascii="Cambria Math" w:hAnsi="Cambria Math"/>
+          </w:rPr>
+          <m:t>:</m:t>
+        </m:r>
+        <m:r>
+          <w:rPr>
+            <w:rFonts w:ascii="Cambria Math" w:hAnsi="Cambria Math"/>
+          </w:rPr>
+          <m:t xml:space="preserve"> </m:t>
         </m:r>
         <m:r>
           <m:rPr>
@@ -32564,12 +32678,6 @@
             <w:rFonts w:ascii="Cambria Math" w:hAnsi="Cambria Math"/>
           </w:rPr>
           <m:t>do</m:t>
-        </m:r>
-        <m:r>
-          <w:rPr>
-            <w:rFonts w:ascii="Cambria Math" w:hAnsi="Cambria Math"/>
-          </w:rPr>
-          <m:t>:</m:t>
         </m:r>
       </m:oMath>
       <w:r>
@@ -32717,7 +32825,13 @@
           <w:rPr>
             <w:rFonts w:ascii="Cambria Math" w:hAnsi="Cambria Math"/>
           </w:rPr>
-          <m:t>key</m:t>
+          <m:t>Ke</m:t>
+        </m:r>
+        <m:r>
+          <w:rPr>
+            <w:rFonts w:ascii="Cambria Math" w:hAnsi="Cambria Math"/>
+          </w:rPr>
+          <m:t>y</m:t>
         </m:r>
         <m:d>
           <m:dPr>
@@ -32960,7 +33074,7 @@
           <w:rPr>
             <w:rFonts w:ascii="Cambria Math" w:hAnsi="Cambria Math"/>
           </w:rPr>
-          <m:t xml:space="preserve"> </m:t>
+          <m:t xml:space="preserve">: </m:t>
         </m:r>
         <m:r>
           <m:rPr>
@@ -32970,12 +33084,6 @@
             <w:rFonts w:ascii="Cambria Math" w:hAnsi="Cambria Math"/>
           </w:rPr>
           <m:t>do</m:t>
-        </m:r>
-        <m:r>
-          <w:rPr>
-            <w:rFonts w:ascii="Cambria Math" w:hAnsi="Cambria Math"/>
-          </w:rPr>
-          <m:t>:</m:t>
         </m:r>
       </m:oMath>
       <w:r>
@@ -33366,7 +33474,19 @@
           <w:rPr>
             <w:rFonts w:ascii="Cambria Math" w:hAnsi="Cambria Math"/>
           </w:rPr>
-          <m:t xml:space="preserve"> inside</m:t>
+          <m:t xml:space="preserve"> </m:t>
+        </m:r>
+        <m:r>
+          <w:rPr>
+            <w:rFonts w:ascii="Cambria Math" w:hAnsi="Cambria Math"/>
+          </w:rPr>
+          <m:t xml:space="preserve"> </m:t>
+        </m:r>
+        <m:r>
+          <w:rPr>
+            <w:rFonts w:ascii="Cambria Math" w:hAnsi="Cambria Math"/>
+          </w:rPr>
+          <m:t>inside</m:t>
         </m:r>
       </m:oMath>
     </w:p>
@@ -33399,7 +33519,15 @@
             <w:sz w:val="20"/>
             <w:szCs w:val="20"/>
           </w:rPr>
-          <m:t>key</m:t>
+          <m:t>K</m:t>
+        </m:r>
+        <m:r>
+          <w:rPr>
+            <w:rFonts w:ascii="Cambria Math" w:hAnsi="Cambria Math"/>
+            <w:sz w:val="20"/>
+            <w:szCs w:val="20"/>
+          </w:rPr>
+          <m:t>ey</m:t>
         </m:r>
         <m:d>
           <m:dPr>
@@ -33847,26 +33975,60 @@
           <w:rPr>
             <w:rFonts w:ascii="Cambria Math" w:hAnsi="Cambria Math"/>
           </w:rPr>
-          <m:t>O(nlog</m:t>
-        </m:r>
-        <m:d>
-          <m:dPr>
+          <m:t>O(</m:t>
+        </m:r>
+        <m:r>
+          <w:rPr>
+            <w:rFonts w:ascii="Cambria Math" w:hAnsi="Cambria Math"/>
+          </w:rPr>
+          <m:t>n</m:t>
+        </m:r>
+        <m:func>
+          <m:funcPr>
             <m:ctrlPr>
               <w:rPr>
                 <w:rFonts w:ascii="Cambria Math" w:hAnsi="Cambria Math"/>
+              </w:rPr>
+            </m:ctrlPr>
+          </m:funcPr>
+          <m:fName>
+            <m:r>
+              <m:rPr>
+                <m:sty m:val="p"/>
+              </m:rPr>
+              <w:rPr>
+                <w:rFonts w:ascii="Cambria Math" w:hAnsi="Cambria Math"/>
+              </w:rPr>
+              <m:t>log</m:t>
+            </m:r>
+            <m:ctrlPr>
+              <w:rPr>
+                <w:rFonts w:ascii="Cambria Math" w:hAnsi="Cambria Math"/>
                 <w:i/>
               </w:rPr>
             </m:ctrlPr>
-          </m:dPr>
+          </m:fName>
           <m:e>
-            <m:r>
-              <w:rPr>
-                <w:rFonts w:ascii="Cambria Math" w:hAnsi="Cambria Math"/>
-              </w:rPr>
-              <m:t>n</m:t>
-            </m:r>
+            <m:d>
+              <m:dPr>
+                <m:ctrlPr>
+                  <w:rPr>
+                    <w:rFonts w:ascii="Cambria Math" w:hAnsi="Cambria Math"/>
+                    <w:i/>
+                  </w:rPr>
+                </m:ctrlPr>
+              </m:dPr>
+              <m:e>
+                <m:r>
+                  <w:rPr>
+                    <w:rFonts w:ascii="Cambria Math" w:hAnsi="Cambria Math"/>
+                  </w:rPr>
+                  <m:t>n</m:t>
+                </m:r>
+              </m:e>
+            </m:d>
           </m:e>
-        </m:d>
+        </m:func>
         <m:r>
           <w:rPr>
             <w:rFonts w:ascii="Cambria Math" w:hAnsi="Cambria Math"/>
@@ -33954,7 +34116,13 @@
           <w:rPr>
             <w:rFonts w:ascii="Cambria Math" w:hAnsi="Cambria Math"/>
           </w:rPr>
-          <m:t>key</m:t>
+          <m:t>K</m:t>
+        </m:r>
+        <m:r>
+          <w:rPr>
+            <w:rFonts w:ascii="Cambria Math" w:hAnsi="Cambria Math"/>
+          </w:rPr>
+          <m:t>ey</m:t>
         </m:r>
         <m:d>
           <m:dPr>
@@ -33974,6 +34142,44 @@
             </m:r>
           </m:e>
         </m:d>
+        <m:r>
+          <w:rPr>
+            <w:rFonts w:ascii="Cambria Math" w:hAnsi="Cambria Math"/>
+          </w:rPr>
+          <m:t>=w(</m:t>
+        </m:r>
+        <m:sSup>
+          <m:sSupPr>
+            <m:ctrlPr>
+              <w:rPr>
+                <w:rFonts w:ascii="Cambria Math" w:hAnsi="Cambria Math"/>
+                <w:i/>
+              </w:rPr>
+            </m:ctrlPr>
+          </m:sSupPr>
+          <m:e>
+            <m:r>
+              <w:rPr>
+                <w:rFonts w:ascii="Cambria Math" w:hAnsi="Cambria Math"/>
+              </w:rPr>
+              <m:t>v</m:t>
+            </m:r>
+          </m:e>
+          <m:sup>
+            <m:r>
+              <w:rPr>
+                <w:rFonts w:ascii="Cambria Math" w:hAnsi="Cambria Math"/>
+              </w:rPr>
+              <m:t>*</m:t>
+            </m:r>
+          </m:sup>
+        </m:sSup>
+        <m:r>
+          <w:rPr>
+            <w:rFonts w:ascii="Cambria Math" w:hAnsi="Cambria Math"/>
+          </w:rPr>
+          <m:t>,v)</m:t>
+        </m:r>
         <m:r>
           <w:rPr>
             <w:rFonts w:ascii="Cambria Math" w:hAnsi="Cambria Math"/>
@@ -34366,7 +34572,13 @@
         </m:r>
       </m:oMath>
       <w:r>
-        <w:t xml:space="preserve"> (recalling </w:t>
+        <w:t xml:space="preserve"> (</w:t>
+      </w:r>
+      <w:r>
+        <w:t>since</w:t>
+      </w:r>
+      <w:r>
+        <w:t xml:space="preserve"> </w:t>
       </w:r>
       <m:oMath>
         <m:r>
@@ -34377,7 +34589,13 @@
         </m:r>
       </m:oMath>
       <w:r>
-        <w:t xml:space="preserve"> is connected)</w:t>
+        <w:t xml:space="preserve"> is connected</w:t>
+      </w:r>
+      <w:r>
+        <w:t>, we recall</w:t>
+      </w:r>
+      <w:r>
+        <w:t>)</w:t>
       </w:r>
       <w:r>
         <w:t xml:space="preserve"> </w:t>
@@ -34415,7 +34633,7 @@
         <w:spacing w:line="276" w:lineRule="auto"/>
         <w:jc w:val="center"/>
       </w:pPr>
-      <w:bookmarkStart w:id="16" w:name="_Toc161258669"/>
+      <w:bookmarkStart w:id="16" w:name="_Toc161505300"/>
       <w:r>
         <w:lastRenderedPageBreak/>
         <w:t>Exercises</w:t>
@@ -37018,7 +37236,7 @@
           <w:rFonts w:eastAsiaTheme="minorEastAsia"/>
         </w:rPr>
       </w:pPr>
-      <w:bookmarkStart w:id="17" w:name="_Toc161258670"/>
+      <w:bookmarkStart w:id="17" w:name="_Toc161505301"/>
       <w:r>
         <w:rPr>
           <w:rFonts w:eastAsiaTheme="minorEastAsia"/>
@@ -37103,7 +37321,19 @@
           <w:rPr>
             <w:rFonts w:ascii="Cambria Math" w:hAnsi="Cambria Math"/>
           </w:rPr>
-          <m:t>GENERIC-MST(G)</m:t>
+          <m:t>G</m:t>
+        </m:r>
+        <m:r>
+          <w:rPr>
+            <w:rFonts w:ascii="Cambria Math" w:hAnsi="Cambria Math"/>
+          </w:rPr>
+          <m:t>eneric</m:t>
+        </m:r>
+        <m:r>
+          <w:rPr>
+            <w:rFonts w:ascii="Cambria Math" w:hAnsi="Cambria Math"/>
+          </w:rPr>
+          <m:t>-MST(G)</m:t>
         </m:r>
       </m:oMath>
       <w:r>
@@ -37261,6 +37491,12 @@
           </w:rPr>
           <m:t xml:space="preserve"> edge e in non-decreasing order of weight</m:t>
         </m:r>
+        <m:r>
+          <w:rPr>
+            <w:rFonts w:ascii="Cambria Math" w:hAnsi="Cambria Math"/>
+          </w:rPr>
+          <m:t>:</m:t>
+        </m:r>
       </m:oMath>
       <w:r>
         <w:t xml:space="preserve"> </w:t>
@@ -37273,7 +37509,16 @@
           <w:rPr>
             <w:rFonts w:ascii="Cambria Math" w:hAnsi="Cambria Math"/>
           </w:rPr>
-          <m:t>do:</m:t>
+          <m:t>d</m:t>
+        </m:r>
+        <m:r>
+          <m:rPr>
+            <m:sty m:val="p"/>
+          </m:rPr>
+          <w:rPr>
+            <w:rFonts w:ascii="Cambria Math" w:hAnsi="Cambria Math"/>
+          </w:rPr>
+          <m:t>o</m:t>
         </m:r>
       </m:oMath>
       <w:r>
@@ -37560,7 +37805,19 @@
           <w:rPr>
             <w:rFonts w:ascii="Cambria Math" w:hAnsi="Cambria Math"/>
           </w:rPr>
-          <m:t>GENERIC-MST</m:t>
+          <m:t>G</m:t>
+        </m:r>
+        <m:r>
+          <w:rPr>
+            <w:rFonts w:ascii="Cambria Math" w:hAnsi="Cambria Math"/>
+          </w:rPr>
+          <m:t>eneric</m:t>
+        </m:r>
+        <m:r>
+          <w:rPr>
+            <w:rFonts w:ascii="Cambria Math" w:hAnsi="Cambria Math"/>
+          </w:rPr>
+          <m:t>-MST</m:t>
         </m:r>
       </m:oMath>
       <w:r>
@@ -38005,7 +38262,7 @@
         <w:spacing w:line="276" w:lineRule="auto"/>
         <w:jc w:val="center"/>
       </w:pPr>
-      <w:bookmarkStart w:id="18" w:name="_Toc161258671"/>
+      <w:bookmarkStart w:id="18" w:name="_Toc161505302"/>
       <w:r>
         <w:rPr>
           <w:rFonts w:eastAsiaTheme="minorEastAsia"/>
@@ -39174,6 +39431,12 @@
           <w:i/>
         </w:rPr>
         <w:t>Complexity</w:t>
+      </w:r>
+      <w:r>
+        <w:rPr>
+          <w:i/>
+        </w:rPr>
+        <w:t>:</w:t>
       </w:r>
     </w:p>
     <w:p>
@@ -39619,7 +39882,7 @@
           <w:rFonts w:eastAsiaTheme="minorEastAsia"/>
         </w:rPr>
       </w:pPr>
-      <w:bookmarkStart w:id="19" w:name="_Toc161258672"/>
+      <w:bookmarkStart w:id="19" w:name="_Toc161505303"/>
       <w:r>
         <w:rPr>
           <w:rFonts w:eastAsiaTheme="minorEastAsia"/>
@@ -40412,7 +40675,13 @@
           <w:rPr>
             <w:rFonts w:ascii="Cambria Math" w:hAnsi="Cambria Math"/>
           </w:rPr>
-          <m:t>find</m:t>
+          <m:t>F</m:t>
+        </m:r>
+        <m:r>
+          <w:rPr>
+            <w:rFonts w:ascii="Cambria Math" w:hAnsi="Cambria Math"/>
+          </w:rPr>
+          <m:t>ind</m:t>
         </m:r>
         <m:d>
           <m:dPr>
@@ -41561,7 +41830,13 @@
         </m:r>
       </m:oMath>
       <w:r>
-        <w:t xml:space="preserve"> (aka - there is nothing to do)</w:t>
+        <w:t xml:space="preserve"> (aka </w:t>
+      </w:r>
+      <w:r>
+        <w:t>–</w:t>
+      </w:r>
+      <w:r>
+        <w:t xml:space="preserve"> there is nothing to do)</w:t>
       </w:r>
     </w:p>
     <w:p>
@@ -41937,7 +42212,7 @@
         <w:spacing w:line="276" w:lineRule="auto"/>
         <w:jc w:val="center"/>
       </w:pPr>
-      <w:bookmarkStart w:id="20" w:name="_Toc161258673"/>
+      <w:bookmarkStart w:id="20" w:name="_Toc161505304"/>
       <w:r>
         <w:lastRenderedPageBreak/>
         <w:t>Exercise</w:t>
@@ -42518,7 +42793,7 @@
         <w:spacing w:line="276" w:lineRule="auto"/>
         <w:jc w:val="center"/>
       </w:pPr>
-      <w:bookmarkStart w:id="21" w:name="_Toc161258674"/>
+      <w:bookmarkStart w:id="21" w:name="_Toc161505305"/>
       <w:r>
         <w:lastRenderedPageBreak/>
         <w:t>Shortest Path</w:t>
@@ -42542,7 +42817,7 @@
           <w:rFonts w:eastAsiaTheme="minorEastAsia"/>
         </w:rPr>
       </w:pPr>
-      <w:bookmarkStart w:id="22" w:name="_Toc161258675"/>
+      <w:bookmarkStart w:id="22" w:name="_Toc161505306"/>
       <w:r>
         <w:rPr>
           <w:rFonts w:eastAsiaTheme="minorEastAsia"/>
@@ -42576,7 +42851,7 @@
           <w:rFonts w:eastAsiaTheme="minorEastAsia"/>
         </w:rPr>
       </w:pPr>
-      <w:bookmarkStart w:id="23" w:name="_Toc161258676"/>
+      <w:bookmarkStart w:id="23" w:name="_Toc161505307"/>
       <w:r>
         <w:rPr>
           <w:rFonts w:eastAsiaTheme="minorEastAsia"/>
@@ -42610,7 +42885,7 @@
           <w:rFonts w:eastAsiaTheme="minorEastAsia"/>
         </w:rPr>
       </w:pPr>
-      <w:bookmarkStart w:id="24" w:name="_Toc161258677"/>
+      <w:bookmarkStart w:id="24" w:name="_Toc161505308"/>
       <w:r>
         <w:rPr>
           <w:rFonts w:eastAsiaTheme="minorEastAsia"/>
@@ -42646,7 +42921,7 @@
         <w:spacing w:line="276" w:lineRule="auto"/>
         <w:jc w:val="center"/>
       </w:pPr>
-      <w:bookmarkStart w:id="25" w:name="_Toc161258678"/>
+      <w:bookmarkStart w:id="25" w:name="_Toc161505309"/>
       <w:r>
         <w:lastRenderedPageBreak/>
         <w:t>Maximum Flows</w:t>
@@ -42670,7 +42945,7 @@
           <w:rFonts w:eastAsiaTheme="minorEastAsia"/>
         </w:rPr>
       </w:pPr>
-      <w:bookmarkStart w:id="26" w:name="_Toc161258679"/>
+      <w:bookmarkStart w:id="26" w:name="_Toc161505310"/>
       <w:r>
         <w:rPr>
           <w:rFonts w:eastAsiaTheme="minorEastAsia"/>
@@ -42704,7 +42979,7 @@
           <w:rFonts w:eastAsiaTheme="minorEastAsia"/>
         </w:rPr>
       </w:pPr>
-      <w:bookmarkStart w:id="27" w:name="_Toc161258680"/>
+      <w:bookmarkStart w:id="27" w:name="_Toc161505311"/>
       <w:r>
         <w:rPr>
           <w:rFonts w:eastAsiaTheme="minorEastAsia"/>
@@ -42740,7 +43015,7 @@
         <w:spacing w:line="276" w:lineRule="auto"/>
         <w:jc w:val="center"/>
       </w:pPr>
-      <w:bookmarkStart w:id="28" w:name="_Toc161258681"/>
+      <w:bookmarkStart w:id="28" w:name="_Toc161505312"/>
       <w:r>
         <w:lastRenderedPageBreak/>
         <w:t>NP-Hardness</w:t>
@@ -42764,7 +43039,7 @@
           <w:rFonts w:eastAsiaTheme="minorEastAsia"/>
         </w:rPr>
       </w:pPr>
-      <w:bookmarkStart w:id="29" w:name="_Toc161258682"/>
+      <w:bookmarkStart w:id="29" w:name="_Toc161505313"/>
       <w:r>
         <w:rPr>
           <w:rFonts w:eastAsiaTheme="minorEastAsia"/>
@@ -42798,7 +43073,7 @@
           <w:rFonts w:eastAsiaTheme="minorEastAsia"/>
         </w:rPr>
       </w:pPr>
-      <w:bookmarkStart w:id="30" w:name="_Toc161258683"/>
+      <w:bookmarkStart w:id="30" w:name="_Toc161505314"/>
       <w:r>
         <w:rPr>
           <w:rFonts w:eastAsiaTheme="minorEastAsia"/>
@@ -42832,7 +43107,7 @@
           <w:rFonts w:eastAsiaTheme="minorEastAsia"/>
         </w:rPr>
       </w:pPr>
-      <w:bookmarkStart w:id="31" w:name="_Toc161258684"/>
+      <w:bookmarkStart w:id="31" w:name="_Toc161505315"/>
       <w:r>
         <w:rPr>
           <w:rFonts w:eastAsiaTheme="minorEastAsia"/>
@@ -42866,7 +43141,7 @@
           <w:rFonts w:eastAsiaTheme="minorEastAsia"/>
         </w:rPr>
       </w:pPr>
-      <w:bookmarkStart w:id="32" w:name="_Toc161258685"/>
+      <w:bookmarkStart w:id="32" w:name="_Toc161505316"/>
       <w:r>
         <w:rPr>
           <w:rFonts w:eastAsiaTheme="minorEastAsia"/>
@@ -42922,7 +43197,7 @@
         <w:spacing w:line="276" w:lineRule="auto"/>
         <w:jc w:val="center"/>
       </w:pPr>
-      <w:bookmarkStart w:id="33" w:name="_Toc161258686"/>
+      <w:bookmarkStart w:id="33" w:name="_Toc161505317"/>
       <w:r>
         <w:lastRenderedPageBreak/>
         <w:t>Approximation Algorithms</w:t>
@@ -42941,7 +43216,7 @@
           <w:rFonts w:eastAsiaTheme="minorEastAsia"/>
         </w:rPr>
       </w:pPr>
-      <w:bookmarkStart w:id="34" w:name="_Toc161258687"/>
+      <w:bookmarkStart w:id="34" w:name="_Toc161505318"/>
       <w:r>
         <w:rPr>
           <w:rFonts w:eastAsiaTheme="minorEastAsia"/>
@@ -42975,7 +43250,7 @@
           <w:rFonts w:eastAsiaTheme="minorEastAsia"/>
         </w:rPr>
       </w:pPr>
-      <w:bookmarkStart w:id="35" w:name="_Toc161258688"/>
+      <w:bookmarkStart w:id="35" w:name="_Toc161505319"/>
       <w:r>
         <w:rPr>
           <w:rFonts w:eastAsiaTheme="minorEastAsia"/>
@@ -43011,7 +43286,7 @@
         <w:spacing w:line="276" w:lineRule="auto"/>
         <w:jc w:val="center"/>
       </w:pPr>
-      <w:bookmarkStart w:id="36" w:name="_Toc161258689"/>
+      <w:bookmarkStart w:id="36" w:name="_Toc161505320"/>
       <w:r>
         <w:lastRenderedPageBreak/>
         <w:t>TSP &amp; Metric TSP</w:t>
@@ -43030,7 +43305,7 @@
           <w:rFonts w:eastAsiaTheme="minorEastAsia"/>
         </w:rPr>
       </w:pPr>
-      <w:bookmarkStart w:id="37" w:name="_Toc161258690"/>
+      <w:bookmarkStart w:id="37" w:name="_Toc161505321"/>
       <w:r>
         <w:rPr>
           <w:rFonts w:eastAsiaTheme="minorEastAsia"/>
@@ -43061,7 +43336,7 @@
         <w:spacing w:line="276" w:lineRule="auto"/>
         <w:jc w:val="center"/>
       </w:pPr>
-      <w:bookmarkStart w:id="38" w:name="_Toc161258691"/>
+      <w:bookmarkStart w:id="38" w:name="_Toc161505322"/>
       <w:r>
         <w:t>Metric TSP</w:t>
       </w:r>
@@ -43092,7 +43367,7 @@
           <w:rFonts w:eastAsiaTheme="minorEastAsia"/>
         </w:rPr>
       </w:pPr>
-      <w:bookmarkStart w:id="39" w:name="_Toc161258692"/>
+      <w:bookmarkStart w:id="39" w:name="_Toc161505323"/>
       <w:r>
         <w:rPr>
           <w:rFonts w:eastAsiaTheme="minorEastAsia"/>
@@ -43123,7 +43398,7 @@
         <w:spacing w:line="276" w:lineRule="auto"/>
         <w:jc w:val="center"/>
       </w:pPr>
-      <w:bookmarkStart w:id="40" w:name="_Toc161258693"/>
+      <w:bookmarkStart w:id="40" w:name="_Toc161505324"/>
       <w:r>
         <w:t>1.5 Approximation Algorithm</w:t>
       </w:r>
@@ -43156,7 +43431,7 @@
         <w:spacing w:line="276" w:lineRule="auto"/>
         <w:jc w:val="center"/>
       </w:pPr>
-      <w:bookmarkStart w:id="41" w:name="_Toc161258694"/>
+      <w:bookmarkStart w:id="41" w:name="_Toc161505325"/>
       <w:r>
         <w:lastRenderedPageBreak/>
         <w:t>Set Cover</w:t>
@@ -43175,7 +43450,7 @@
           <w:rFonts w:eastAsiaTheme="minorEastAsia"/>
         </w:rPr>
       </w:pPr>
-      <w:bookmarkStart w:id="42" w:name="_Toc161258695"/>
+      <w:bookmarkStart w:id="42" w:name="_Toc161505326"/>
       <w:r>
         <w:rPr>
           <w:rFonts w:eastAsiaTheme="minorEastAsia"/>
@@ -43211,7 +43486,7 @@
         <w:spacing w:line="276" w:lineRule="auto"/>
         <w:jc w:val="center"/>
       </w:pPr>
-      <w:bookmarkStart w:id="43" w:name="_Toc161258696"/>
+      <w:bookmarkStart w:id="43" w:name="_Toc161505327"/>
       <w:r>
         <w:lastRenderedPageBreak/>
         <w:t>Randomized Algorithms</w:t>
@@ -43230,7 +43505,7 @@
           <w:rFonts w:eastAsiaTheme="minorEastAsia"/>
         </w:rPr>
       </w:pPr>
-      <w:bookmarkStart w:id="44" w:name="_Toc161258697"/>
+      <w:bookmarkStart w:id="44" w:name="_Toc161505328"/>
       <w:r>
         <w:rPr>
           <w:rFonts w:eastAsiaTheme="minorEastAsia"/>
@@ -43266,7 +43541,7 @@
         <w:spacing w:line="276" w:lineRule="auto"/>
         <w:jc w:val="center"/>
       </w:pPr>
-      <w:bookmarkStart w:id="45" w:name="_Toc161258698"/>
+      <w:bookmarkStart w:id="45" w:name="_Toc161505329"/>
       <w:r>
         <w:lastRenderedPageBreak/>
         <w:t>Chernoff Bounds</w:t>
@@ -43285,7 +43560,7 @@
           <w:rFonts w:eastAsiaTheme="minorEastAsia"/>
         </w:rPr>
       </w:pPr>
-      <w:bookmarkStart w:id="46" w:name="_Toc161258699"/>
+      <w:bookmarkStart w:id="46" w:name="_Toc161505330"/>
       <w:r>
         <w:rPr>
           <w:rFonts w:eastAsiaTheme="minorEastAsia"/>
@@ -43325,7 +43600,7 @@
         </w:rPr>
         <w:t xml:space="preserve"> </w:t>
       </w:r>
-      <w:bookmarkStart w:id="47" w:name="_Toc161258700"/>
+      <w:bookmarkStart w:id="47" w:name="_Toc161505331"/>
       <w:r>
         <w:rPr>
           <w:rFonts w:eastAsiaTheme="minorEastAsia"/>
@@ -46874,6 +47149,7 @@
     <w:rsid w:val="00074231"/>
     <w:rsid w:val="00075BC3"/>
     <w:rsid w:val="00096451"/>
+    <w:rsid w:val="000A0D8D"/>
     <w:rsid w:val="000D6251"/>
     <w:rsid w:val="00105AEC"/>
     <w:rsid w:val="001F026C"/>
@@ -46905,6 +47181,7 @@
     <w:rsid w:val="008B1E0D"/>
     <w:rsid w:val="008C1E5E"/>
     <w:rsid w:val="008D477C"/>
+    <w:rsid w:val="00967AE7"/>
     <w:rsid w:val="00976085"/>
     <w:rsid w:val="009901B0"/>
     <w:rsid w:val="009F5AB5"/>
@@ -47379,7 +47656,7 @@
     <w:basedOn w:val="Carpredefinitoparagrafo"/>
     <w:uiPriority w:val="99"/>
     <w:semiHidden/>
-    <w:rsid w:val="002A608B"/>
+    <w:rsid w:val="000A0D8D"/>
     <w:rPr>
       <w:color w:val="666666"/>
     </w:rPr>

</xml_diff>